<commit_message>
made an edit to your name. txt
</commit_message>
<xml_diff>
--- a/documentation/Software Requirements.docx
+++ b/documentation/Software Requirements.docx
@@ -1,6 +1,6 @@
 
 <file path=word/document.xml><?xml version="1.0" encoding="utf-8"?>
-<w:document xmlns:wpc="http://schemas.microsoft.com/office/word/2010/wordprocessingCanvas" xmlns:cx="http://schemas.microsoft.com/office/drawing/2014/chartex" xmlns:cx1="http://schemas.microsoft.com/office/drawing/2015/9/8/chartex" xmlns:cx2="http://schemas.microsoft.com/office/drawing/2015/10/21/chartex" xmlns:cx3="http://schemas.microsoft.com/office/drawing/2016/5/9/chartex" xmlns:cx4="http://schemas.microsoft.com/office/drawing/2016/5/10/chartex" xmlns:cx5="http://schemas.microsoft.com/office/drawing/2016/5/11/chartex" xmlns:cx6="http://schemas.microsoft.com/office/drawing/2016/5/12/chartex" xmlns:cx7="http://schemas.microsoft.com/office/drawing/2016/5/13/chartex" xmlns:cx8="http://schemas.microsoft.com/office/drawing/2016/5/14/chartex" xmlns:mc="http://schemas.openxmlformats.org/markup-compatibility/2006" xmlns:aink="http://schemas.microsoft.com/office/drawing/2016/ink" xmlns:am3d="http://schemas.microsoft.com/office/drawing/2017/model3d" xmlns:o="urn:schemas-microsoft-com:office:office" xmlns:r="http://schemas.openxmlformats.org/officeDocument/2006/relationships" xmlns:m="http://schemas.openxmlformats.org/officeDocument/2006/math" xmlns:v="urn:schemas-microsoft-com:vml" xmlns:wp14="http://schemas.microsoft.com/office/word/2010/wordprocessingDrawing" xmlns:wp="http://schemas.openxmlformats.org/drawingml/2006/wordprocessingDrawing" xmlns:w10="urn:schemas-microsoft-com:office:word" xmlns:w="http://schemas.openxmlformats.org/wordprocessingml/2006/main" xmlns:w14="http://schemas.microsoft.com/office/word/2010/wordml" xmlns:w15="http://schemas.microsoft.com/office/word/2012/wordml" xmlns:w16cid="http://schemas.microsoft.com/office/word/2016/wordml/cid" xmlns:w16se="http://schemas.microsoft.com/office/word/2015/wordml/symex" xmlns:wpg="http://schemas.microsoft.com/office/word/2010/wordprocessingGroup" xmlns:wpi="http://schemas.microsoft.com/office/word/2010/wordprocessingInk" xmlns:wne="http://schemas.microsoft.com/office/word/2006/wordml" xmlns:wps="http://schemas.microsoft.com/office/word/2010/wordprocessingShape" mc:Ignorable="w14 w15 w16se w16cid wp14">
+<w:document xmlns:wpc="http://schemas.microsoft.com/office/word/2010/wordprocessingCanvas" xmlns:mo="http://schemas.microsoft.com/office/mac/office/2008/main" xmlns:mc="http://schemas.openxmlformats.org/markup-compatibility/2006" xmlns:mv="urn:schemas-microsoft-com:mac:vml" xmlns:o="urn:schemas-microsoft-com:office:office" xmlns:r="http://schemas.openxmlformats.org/officeDocument/2006/relationships" xmlns:m="http://schemas.openxmlformats.org/officeDocument/2006/math" xmlns:v="urn:schemas-microsoft-com:vml" xmlns:wp14="http://schemas.microsoft.com/office/word/2010/wordprocessingDrawing" xmlns:wp="http://schemas.openxmlformats.org/drawingml/2006/wordprocessingDrawing" xmlns:w10="urn:schemas-microsoft-com:office:word" xmlns:w="http://schemas.openxmlformats.org/wordprocessingml/2006/main" xmlns:w14="http://schemas.microsoft.com/office/word/2010/wordml" xmlns:w15="http://schemas.microsoft.com/office/word/2012/wordml" xmlns:wpg="http://schemas.microsoft.com/office/word/2010/wordprocessingGroup" xmlns:wpi="http://schemas.microsoft.com/office/word/2010/wordprocessingInk" xmlns:wne="http://schemas.microsoft.com/office/word/2006/wordml" xmlns:wps="http://schemas.microsoft.com/office/word/2010/wordprocessingShape" mc:Ignorable="w14 w15 wp14">
   <w:body>
     <w:p>
       <w:pPr>
@@ -71,6 +71,13 @@
     </w:p>
     <w:sdt>
       <w:sdtPr>
+        <w:rPr>
+          <w:rFonts w:ascii="Arial" w:eastAsiaTheme="minorHAnsi" w:hAnsi="Arial" w:cstheme="minorBidi"/>
+          <w:color w:val="auto"/>
+          <w:sz w:val="22"/>
+          <w:szCs w:val="22"/>
+          <w:lang w:val="en-CA"/>
+        </w:rPr>
         <w:id w:val="1177001552"/>
         <w:docPartObj>
           <w:docPartGallery w:val="Table of Contents"/>
@@ -79,14 +86,9 @@
       </w:sdtPr>
       <w:sdtEndPr>
         <w:rPr>
-          <w:rFonts w:ascii="Arial" w:eastAsiaTheme="minorHAnsi" w:hAnsi="Arial" w:cstheme="minorBidi"/>
           <w:b/>
           <w:bCs/>
           <w:noProof/>
-          <w:color w:val="auto"/>
-          <w:sz w:val="22"/>
-          <w:szCs w:val="22"/>
-          <w:lang w:val="en-CA"/>
         </w:rPr>
       </w:sdtEndPr>
       <w:sdtContent>
@@ -394,7 +396,6 @@
             </w:r>
           </w:hyperlink>
         </w:p>
-        <w:bookmarkStart w:id="0" w:name="_GoBack"/>
         <w:p>
           <w:pPr>
             <w:pStyle w:val="TOC2"/>
@@ -405,110 +406,64 @@
               <w:noProof/>
             </w:rPr>
           </w:pPr>
-          <w:r>
-            <w:rPr>
-              <w:rStyle w:val="Hyperlink"/>
-              <w:noProof/>
-            </w:rPr>
-            <w:fldChar w:fldCharType="begin"/>
-          </w:r>
-          <w:r>
-            <w:rPr>
-              <w:rStyle w:val="Hyperlink"/>
-              <w:noProof/>
-            </w:rPr>
-            <w:instrText xml:space="preserve"> </w:instrText>
-          </w:r>
-          <w:r>
-            <w:rPr>
-              <w:noProof/>
-            </w:rPr>
-            <w:instrText>HYPERLINK \l "_Toc493713447"</w:instrText>
-          </w:r>
-          <w:r>
-            <w:rPr>
-              <w:rStyle w:val="Hyperlink"/>
-              <w:noProof/>
-            </w:rPr>
-            <w:instrText xml:space="preserve"> </w:instrText>
-          </w:r>
-          <w:r>
-            <w:rPr>
-              <w:rStyle w:val="Hyperlink"/>
-              <w:noProof/>
-            </w:rPr>
-          </w:r>
-          <w:r>
-            <w:rPr>
-              <w:rStyle w:val="Hyperlink"/>
-              <w:noProof/>
-            </w:rPr>
-            <w:fldChar w:fldCharType="separate"/>
-          </w:r>
-          <w:r>
-            <w:rPr>
-              <w:rStyle w:val="Hyperlink"/>
-              <w:noProof/>
-            </w:rPr>
-            <w:t>1.4 References</w:t>
-          </w:r>
-          <w:r>
-            <w:rPr>
-              <w:noProof/>
-              <w:webHidden/>
-            </w:rPr>
-            <w:tab/>
-          </w:r>
-          <w:r>
-            <w:rPr>
-              <w:noProof/>
-              <w:webHidden/>
-            </w:rPr>
-            <w:fldChar w:fldCharType="begin"/>
-          </w:r>
-          <w:r>
-            <w:rPr>
-              <w:noProof/>
-              <w:webHidden/>
-            </w:rPr>
-            <w:instrText xml:space="preserve"> PAGEREF _Toc493713447 \h </w:instrText>
-          </w:r>
-          <w:r>
-            <w:rPr>
-              <w:noProof/>
-              <w:webHidden/>
-            </w:rPr>
-          </w:r>
-          <w:r>
-            <w:rPr>
-              <w:noProof/>
-              <w:webHidden/>
-            </w:rPr>
-            <w:fldChar w:fldCharType="separate"/>
-          </w:r>
-          <w:r>
-            <w:rPr>
-              <w:noProof/>
-              <w:webHidden/>
-            </w:rPr>
-            <w:t>3</w:t>
-          </w:r>
-          <w:r>
-            <w:rPr>
-              <w:noProof/>
-              <w:webHidden/>
-            </w:rPr>
-            <w:fldChar w:fldCharType="end"/>
-          </w:r>
-          <w:r>
-            <w:rPr>
-              <w:rStyle w:val="Hyperlink"/>
-              <w:noProof/>
-            </w:rPr>
-            <w:fldChar w:fldCharType="end"/>
-          </w:r>
+          <w:hyperlink w:anchor="_Toc493713447" w:history="1">
+            <w:r>
+              <w:rPr>
+                <w:rStyle w:val="Hyperlink"/>
+                <w:noProof/>
+              </w:rPr>
+              <w:t>1.4 References</w:t>
+            </w:r>
+            <w:r>
+              <w:rPr>
+                <w:noProof/>
+                <w:webHidden/>
+              </w:rPr>
+              <w:tab/>
+            </w:r>
+            <w:r>
+              <w:rPr>
+                <w:noProof/>
+                <w:webHidden/>
+              </w:rPr>
+              <w:fldChar w:fldCharType="begin"/>
+            </w:r>
+            <w:r>
+              <w:rPr>
+                <w:noProof/>
+                <w:webHidden/>
+              </w:rPr>
+              <w:instrText xml:space="preserve"> PAGEREF _Toc493713447 \h </w:instrText>
+            </w:r>
+            <w:r>
+              <w:rPr>
+                <w:noProof/>
+                <w:webHidden/>
+              </w:rPr>
+            </w:r>
+            <w:r>
+              <w:rPr>
+                <w:noProof/>
+                <w:webHidden/>
+              </w:rPr>
+              <w:fldChar w:fldCharType="separate"/>
+            </w:r>
+            <w:r>
+              <w:rPr>
+                <w:noProof/>
+                <w:webHidden/>
+              </w:rPr>
+              <w:t>3</w:t>
+            </w:r>
+            <w:r>
+              <w:rPr>
+                <w:noProof/>
+                <w:webHidden/>
+              </w:rPr>
+              <w:fldChar w:fldCharType="end"/>
+            </w:r>
+          </w:hyperlink>
         </w:p>
-        <w:bookmarkEnd w:id="0"/>
         <w:p>
           <w:pPr>
             <w:pStyle w:val="TOC2"/>
@@ -519,108 +474,63 @@
               <w:noProof/>
             </w:rPr>
           </w:pPr>
-          <w:r>
-            <w:rPr>
-              <w:rStyle w:val="Hyperlink"/>
-              <w:noProof/>
-            </w:rPr>
-            <w:fldChar w:fldCharType="begin"/>
-          </w:r>
-          <w:r>
-            <w:rPr>
-              <w:rStyle w:val="Hyperlink"/>
-              <w:noProof/>
-            </w:rPr>
-            <w:instrText xml:space="preserve"> </w:instrText>
-          </w:r>
-          <w:r>
-            <w:rPr>
-              <w:noProof/>
-            </w:rPr>
-            <w:instrText>HYPERLINK \l "_Toc493713448"</w:instrText>
-          </w:r>
-          <w:r>
-            <w:rPr>
-              <w:rStyle w:val="Hyperlink"/>
-              <w:noProof/>
-            </w:rPr>
-            <w:instrText xml:space="preserve"> </w:instrText>
-          </w:r>
-          <w:r>
-            <w:rPr>
-              <w:rStyle w:val="Hyperlink"/>
-              <w:noProof/>
-            </w:rPr>
-          </w:r>
-          <w:r>
-            <w:rPr>
-              <w:rStyle w:val="Hyperlink"/>
-              <w:noProof/>
-            </w:rPr>
-            <w:fldChar w:fldCharType="separate"/>
-          </w:r>
-          <w:r>
-            <w:rPr>
-              <w:rStyle w:val="Hyperlink"/>
-              <w:noProof/>
-            </w:rPr>
-            <w:t>1.5 Overview</w:t>
-          </w:r>
-          <w:r>
-            <w:rPr>
-              <w:noProof/>
-              <w:webHidden/>
-            </w:rPr>
-            <w:tab/>
-          </w:r>
-          <w:r>
-            <w:rPr>
-              <w:noProof/>
-              <w:webHidden/>
-            </w:rPr>
-            <w:fldChar w:fldCharType="begin"/>
-          </w:r>
-          <w:r>
-            <w:rPr>
-              <w:noProof/>
-              <w:webHidden/>
-            </w:rPr>
-            <w:instrText xml:space="preserve"> PAGEREF _Toc493713448 \h </w:instrText>
-          </w:r>
-          <w:r>
-            <w:rPr>
-              <w:noProof/>
-              <w:webHidden/>
-            </w:rPr>
-          </w:r>
-          <w:r>
-            <w:rPr>
-              <w:noProof/>
-              <w:webHidden/>
-            </w:rPr>
-            <w:fldChar w:fldCharType="separate"/>
-          </w:r>
-          <w:r>
-            <w:rPr>
-              <w:noProof/>
-              <w:webHidden/>
-            </w:rPr>
-            <w:t>3</w:t>
-          </w:r>
-          <w:r>
-            <w:rPr>
-              <w:noProof/>
-              <w:webHidden/>
-            </w:rPr>
-            <w:fldChar w:fldCharType="end"/>
-          </w:r>
-          <w:r>
-            <w:rPr>
-              <w:rStyle w:val="Hyperlink"/>
-              <w:noProof/>
-            </w:rPr>
-            <w:fldChar w:fldCharType="end"/>
-          </w:r>
+          <w:hyperlink w:anchor="_Toc493713448" w:history="1">
+            <w:r>
+              <w:rPr>
+                <w:rStyle w:val="Hyperlink"/>
+                <w:noProof/>
+              </w:rPr>
+              <w:t>1.5 Overview</w:t>
+            </w:r>
+            <w:r>
+              <w:rPr>
+                <w:noProof/>
+                <w:webHidden/>
+              </w:rPr>
+              <w:tab/>
+            </w:r>
+            <w:r>
+              <w:rPr>
+                <w:noProof/>
+                <w:webHidden/>
+              </w:rPr>
+              <w:fldChar w:fldCharType="begin"/>
+            </w:r>
+            <w:r>
+              <w:rPr>
+                <w:noProof/>
+                <w:webHidden/>
+              </w:rPr>
+              <w:instrText xml:space="preserve"> PAGEREF _Toc493713448 \h </w:instrText>
+            </w:r>
+            <w:r>
+              <w:rPr>
+                <w:noProof/>
+                <w:webHidden/>
+              </w:rPr>
+            </w:r>
+            <w:r>
+              <w:rPr>
+                <w:noProof/>
+                <w:webHidden/>
+              </w:rPr>
+              <w:fldChar w:fldCharType="separate"/>
+            </w:r>
+            <w:r>
+              <w:rPr>
+                <w:noProof/>
+                <w:webHidden/>
+              </w:rPr>
+              <w:t>3</w:t>
+            </w:r>
+            <w:r>
+              <w:rPr>
+                <w:noProof/>
+                <w:webHidden/>
+              </w:rPr>
+              <w:fldChar w:fldCharType="end"/>
+            </w:r>
+          </w:hyperlink>
         </w:p>
         <w:p>
           <w:pPr>
@@ -1127,22 +1037,35 @@
       <w:pPr>
         <w:pStyle w:val="Heading1"/>
       </w:pPr>
-      <w:bookmarkStart w:id="1" w:name="_Toc493713443"/>
+      <w:bookmarkStart w:id="0" w:name="_Toc493713443"/>
       <w:r>
         <w:lastRenderedPageBreak/>
         <w:t>1 Introduction</w:t>
       </w:r>
+      <w:bookmarkEnd w:id="0"/>
+    </w:p>
+    <w:p/>
+    <w:p>
+      <w:pPr>
+        <w:pStyle w:val="Heading2"/>
+        <w:numPr>
+          <w:ilvl w:val="1"/>
+          <w:numId w:val="1"/>
+        </w:numPr>
+      </w:pPr>
+      <w:bookmarkStart w:id="1" w:name="_Toc493713444"/>
+      <w:r>
+        <w:t>Purpose</w:t>
+      </w:r>
       <w:bookmarkEnd w:id="1"/>
     </w:p>
-    <w:p/>
-    <w:p>
-      <w:pPr>
-        <w:pStyle w:val="Heading2"/>
-      </w:pPr>
-      <w:bookmarkStart w:id="2" w:name="_Toc493713444"/>
-      <w:r>
-        <w:t>1.1 Purpose</w:t>
-      </w:r>
+    <w:p>
+      <w:r>
+        <w:t xml:space="preserve">Hello </w:t>
+      </w:r>
+    </w:p>
+    <w:p>
+      <w:bookmarkStart w:id="2" w:name="_GoBack"/>
       <w:bookmarkEnd w:id="2"/>
     </w:p>
     <w:p>
@@ -1295,8 +1218,129 @@
 </w:document>
 </file>
 
+<file path=word/numbering.xml><?xml version="1.0" encoding="utf-8"?>
+<w:numbering xmlns:wpc="http://schemas.microsoft.com/office/word/2010/wordprocessingCanvas" xmlns:mo="http://schemas.microsoft.com/office/mac/office/2008/main" xmlns:mc="http://schemas.openxmlformats.org/markup-compatibility/2006" xmlns:mv="urn:schemas-microsoft-com:mac:vml" xmlns:o="urn:schemas-microsoft-com:office:office" xmlns:r="http://schemas.openxmlformats.org/officeDocument/2006/relationships" xmlns:m="http://schemas.openxmlformats.org/officeDocument/2006/math" xmlns:v="urn:schemas-microsoft-com:vml" xmlns:wp14="http://schemas.microsoft.com/office/word/2010/wordprocessingDrawing" xmlns:wp="http://schemas.openxmlformats.org/drawingml/2006/wordprocessingDrawing" xmlns:w10="urn:schemas-microsoft-com:office:word" xmlns:w="http://schemas.openxmlformats.org/wordprocessingml/2006/main" xmlns:w14="http://schemas.microsoft.com/office/word/2010/wordml" xmlns:w15="http://schemas.microsoft.com/office/word/2012/wordml" xmlns:wpg="http://schemas.microsoft.com/office/word/2010/wordprocessingGroup" xmlns:wpi="http://schemas.microsoft.com/office/word/2010/wordprocessingInk" xmlns:wne="http://schemas.microsoft.com/office/word/2006/wordml" xmlns:wps="http://schemas.microsoft.com/office/word/2010/wordprocessingShape" mc:Ignorable="w14 w15 wp14">
+  <w:abstractNum w:abstractNumId="0">
+    <w:nsid w:val="268151C4"/>
+    <w:multiLevelType w:val="multilevel"/>
+    <w:tmpl w:val="D1E28896"/>
+    <w:lvl w:ilvl="0">
+      <w:start w:val="1"/>
+      <w:numFmt w:val="decimal"/>
+      <w:lvlText w:val="%1"/>
+      <w:lvlJc w:val="left"/>
+      <w:pPr>
+        <w:ind w:left="440" w:hanging="440"/>
+      </w:pPr>
+      <w:rPr>
+        <w:rFonts w:hint="default"/>
+      </w:rPr>
+    </w:lvl>
+    <w:lvl w:ilvl="1">
+      <w:start w:val="1"/>
+      <w:numFmt w:val="decimal"/>
+      <w:lvlText w:val="%1.%2"/>
+      <w:lvlJc w:val="left"/>
+      <w:pPr>
+        <w:ind w:left="440" w:hanging="440"/>
+      </w:pPr>
+      <w:rPr>
+        <w:rFonts w:hint="default"/>
+      </w:rPr>
+    </w:lvl>
+    <w:lvl w:ilvl="2">
+      <w:start w:val="1"/>
+      <w:numFmt w:val="decimal"/>
+      <w:lvlText w:val="%1.%2.%3"/>
+      <w:lvlJc w:val="left"/>
+      <w:pPr>
+        <w:ind w:left="720" w:hanging="720"/>
+      </w:pPr>
+      <w:rPr>
+        <w:rFonts w:hint="default"/>
+      </w:rPr>
+    </w:lvl>
+    <w:lvl w:ilvl="3">
+      <w:start w:val="1"/>
+      <w:numFmt w:val="decimal"/>
+      <w:lvlText w:val="%1.%2.%3.%4"/>
+      <w:lvlJc w:val="left"/>
+      <w:pPr>
+        <w:ind w:left="720" w:hanging="720"/>
+      </w:pPr>
+      <w:rPr>
+        <w:rFonts w:hint="default"/>
+      </w:rPr>
+    </w:lvl>
+    <w:lvl w:ilvl="4">
+      <w:start w:val="1"/>
+      <w:numFmt w:val="decimal"/>
+      <w:lvlText w:val="%1.%2.%3.%4.%5"/>
+      <w:lvlJc w:val="left"/>
+      <w:pPr>
+        <w:ind w:left="1080" w:hanging="1080"/>
+      </w:pPr>
+      <w:rPr>
+        <w:rFonts w:hint="default"/>
+      </w:rPr>
+    </w:lvl>
+    <w:lvl w:ilvl="5">
+      <w:start w:val="1"/>
+      <w:numFmt w:val="decimal"/>
+      <w:lvlText w:val="%1.%2.%3.%4.%5.%6"/>
+      <w:lvlJc w:val="left"/>
+      <w:pPr>
+        <w:ind w:left="1080" w:hanging="1080"/>
+      </w:pPr>
+      <w:rPr>
+        <w:rFonts w:hint="default"/>
+      </w:rPr>
+    </w:lvl>
+    <w:lvl w:ilvl="6">
+      <w:start w:val="1"/>
+      <w:numFmt w:val="decimal"/>
+      <w:lvlText w:val="%1.%2.%3.%4.%5.%6.%7"/>
+      <w:lvlJc w:val="left"/>
+      <w:pPr>
+        <w:ind w:left="1440" w:hanging="1440"/>
+      </w:pPr>
+      <w:rPr>
+        <w:rFonts w:hint="default"/>
+      </w:rPr>
+    </w:lvl>
+    <w:lvl w:ilvl="7">
+      <w:start w:val="1"/>
+      <w:numFmt w:val="decimal"/>
+      <w:lvlText w:val="%1.%2.%3.%4.%5.%6.%7.%8"/>
+      <w:lvlJc w:val="left"/>
+      <w:pPr>
+        <w:ind w:left="1440" w:hanging="1440"/>
+      </w:pPr>
+      <w:rPr>
+        <w:rFonts w:hint="default"/>
+      </w:rPr>
+    </w:lvl>
+    <w:lvl w:ilvl="8">
+      <w:start w:val="1"/>
+      <w:numFmt w:val="decimal"/>
+      <w:lvlText w:val="%1.%2.%3.%4.%5.%6.%7.%8.%9"/>
+      <w:lvlJc w:val="left"/>
+      <w:pPr>
+        <w:ind w:left="1800" w:hanging="1800"/>
+      </w:pPr>
+      <w:rPr>
+        <w:rFonts w:hint="default"/>
+      </w:rPr>
+    </w:lvl>
+  </w:abstractNum>
+  <w:num w:numId="1">
+    <w:abstractNumId w:val="0"/>
+  </w:num>
+</w:numbering>
+</file>
+
 <file path=word/styles.xml><?xml version="1.0" encoding="utf-8"?>
-<w:styles xmlns:mc="http://schemas.openxmlformats.org/markup-compatibility/2006" xmlns:r="http://schemas.openxmlformats.org/officeDocument/2006/relationships" xmlns:w="http://schemas.openxmlformats.org/wordprocessingml/2006/main" xmlns:w14="http://schemas.microsoft.com/office/word/2010/wordml" xmlns:w15="http://schemas.microsoft.com/office/word/2012/wordml" xmlns:w16cid="http://schemas.microsoft.com/office/word/2016/wordml/cid" xmlns:w16se="http://schemas.microsoft.com/office/word/2015/wordml/symex" mc:Ignorable="w14 w15 w16se w16cid">
+<w:styles xmlns:mc="http://schemas.openxmlformats.org/markup-compatibility/2006" xmlns:r="http://schemas.openxmlformats.org/officeDocument/2006/relationships" xmlns:w="http://schemas.openxmlformats.org/wordprocessingml/2006/main" xmlns:w14="http://schemas.microsoft.com/office/word/2010/wordml" xmlns:w15="http://schemas.microsoft.com/office/word/2012/wordml" mc:Ignorable="w14 w15">
   <w:docDefaults>
     <w:rPrDefault>
       <w:rPr>
@@ -1312,7 +1356,7 @@
       </w:pPr>
     </w:pPrDefault>
   </w:docDefaults>
-  <w:latentStyles w:defLockedState="0" w:defUIPriority="99" w:defSemiHidden="0" w:defUnhideWhenUsed="0" w:defQFormat="0" w:count="375">
+  <w:latentStyles w:defLockedState="0" w:defUIPriority="99" w:defSemiHidden="0" w:defUnhideWhenUsed="0" w:defQFormat="0" w:count="382">
     <w:lsdException w:name="Normal" w:uiPriority="0" w:qFormat="1"/>
     <w:lsdException w:name="heading 1" w:uiPriority="9" w:qFormat="1"/>
     <w:lsdException w:name="heading 2" w:semiHidden="1" w:uiPriority="9" w:unhideWhenUsed="1" w:qFormat="1"/>
@@ -1686,8 +1730,6 @@
     <w:lsdException w:name="List Table 7 Colorful Accent 6" w:uiPriority="52"/>
     <w:lsdException w:name="Mention" w:semiHidden="1" w:unhideWhenUsed="1"/>
     <w:lsdException w:name="Smart Hyperlink" w:semiHidden="1" w:unhideWhenUsed="1"/>
-    <w:lsdException w:name="Hashtag" w:semiHidden="1" w:unhideWhenUsed="1"/>
-    <w:lsdException w:name="Unresolved Mention" w:semiHidden="1" w:unhideWhenUsed="1"/>
   </w:latentStyles>
   <w:style w:type="paragraph" w:default="1" w:styleId="Normal">
     <w:name w:val="Normal"/>
@@ -2179,7 +2221,7 @@
 </file>
 
 <file path=customXml/itemProps1.xml><?xml version="1.0" encoding="utf-8"?>
-<ds:datastoreItem xmlns:ds="http://schemas.openxmlformats.org/officeDocument/2006/customXml" ds:itemID="{1C43D0D6-22C8-40F9-8680-F3FA422495A6}">
+<ds:datastoreItem xmlns:ds="http://schemas.openxmlformats.org/officeDocument/2006/customXml" ds:itemID="{2BDC64BE-368F-3E48-9114-5177760019A4}">
   <ds:schemaRefs>
     <ds:schemaRef ds:uri="http://schemas.openxmlformats.org/officeDocument/2006/bibliography"/>
   </ds:schemaRefs>

</xml_diff>